<commit_message>
Katelyn Skaggs Task 08 upload a
</commit_message>
<xml_diff>
--- a/Project/Evolution Exam 3 Katelyn Skaggs.docx
+++ b/Project/Evolution Exam 3 Katelyn Skaggs.docx
@@ -412,28 +412,77 @@
           <w:rFonts w:ascii="Times New Roman" w:eastAsia="Times New Roman" w:hAnsi="Times New Roman" w:cs="Times New Roman"/>
           <w:color w:val="FF0000"/>
         </w:rPr>
-        <w:t xml:space="preserve">.  </w:t>
-      </w:r>
-      <w:r>
-        <w:rPr>
-          <w:rFonts w:ascii="Times New Roman" w:eastAsia="Times New Roman" w:hAnsi="Times New Roman" w:cs="Times New Roman"/>
-          <w:color w:val="FF0000"/>
-        </w:rPr>
-        <w:t xml:space="preserve">In class, we talked about that in order for the haploid to move between populations it has to go through each population.  To do this, it would have to be a small DNA </w:t>
-      </w:r>
-      <w:r>
-        <w:rPr>
-          <w:rFonts w:ascii="Times New Roman" w:eastAsia="Times New Roman" w:hAnsi="Times New Roman" w:cs="Times New Roman"/>
-          <w:color w:val="FF0000"/>
-        </w:rPr>
-        <w:t xml:space="preserve">block </w:t>
-      </w:r>
-      <w:r>
-        <w:rPr>
-          <w:rFonts w:ascii="Times New Roman" w:eastAsia="Times New Roman" w:hAnsi="Times New Roman" w:cs="Times New Roman"/>
-          <w:color w:val="FF0000"/>
-        </w:rPr>
-        <w:t xml:space="preserve">rather than a large one.  This would prove that Helianthus </w:t>
+        <w:t>.</w:t>
+      </w:r>
+      <w:r>
+        <w:rPr>
+          <w:rFonts w:ascii="Times New Roman" w:eastAsia="Times New Roman" w:hAnsi="Times New Roman" w:cs="Times New Roman"/>
+          <w:color w:val="FF0000"/>
+        </w:rPr>
+        <w:t xml:space="preserve"> </w:t>
+      </w:r>
+      <w:r>
+        <w:rPr>
+          <w:rFonts w:ascii="Times New Roman" w:eastAsia="Times New Roman" w:hAnsi="Times New Roman" w:cs="Times New Roman"/>
+          <w:color w:val="FF0000"/>
+        </w:rPr>
+        <w:t>These large blocks are responsible for the amazing adaption</w:t>
+      </w:r>
+      <w:r>
+        <w:rPr>
+          <w:rFonts w:ascii="Times New Roman" w:eastAsia="Times New Roman" w:hAnsi="Times New Roman" w:cs="Times New Roman"/>
+          <w:color w:val="FF0000"/>
+        </w:rPr>
+        <w:t xml:space="preserve">s </w:t>
+      </w:r>
+      <w:r>
+        <w:rPr>
+          <w:rFonts w:ascii="Times New Roman" w:eastAsia="Times New Roman" w:hAnsi="Times New Roman" w:cs="Times New Roman"/>
+          <w:color w:val="FF0000"/>
+        </w:rPr>
+        <w:t>that the sunflower is capable of.  The</w:t>
+      </w:r>
+      <w:r>
+        <w:rPr>
+          <w:rFonts w:ascii="Times New Roman" w:eastAsia="Times New Roman" w:hAnsi="Times New Roman" w:cs="Times New Roman"/>
+          <w:color w:val="FF0000"/>
+        </w:rPr>
+        <w:t>y contain</w:t>
+      </w:r>
+      <w:r>
+        <w:rPr>
+          <w:rFonts w:ascii="Times New Roman" w:eastAsia="Times New Roman" w:hAnsi="Times New Roman" w:cs="Times New Roman"/>
+          <w:color w:val="FF0000"/>
+        </w:rPr>
+        <w:t xml:space="preserve"> the perfect code for different adaptations that will help the desert sunflower survive, and they were passed </w:t>
+      </w:r>
+      <w:r>
+        <w:rPr>
+          <w:rFonts w:ascii="Times New Roman" w:eastAsia="Times New Roman" w:hAnsi="Times New Roman" w:cs="Times New Roman"/>
+          <w:color w:val="FF0000"/>
+        </w:rPr>
+        <w:t>down after going to fixation in the parent species</w:t>
+      </w:r>
+      <w:r>
+        <w:rPr>
+          <w:rFonts w:ascii="Times New Roman" w:eastAsia="Times New Roman" w:hAnsi="Times New Roman" w:cs="Times New Roman"/>
+          <w:color w:val="FF0000"/>
+        </w:rPr>
+        <w:t xml:space="preserve">. </w:t>
+      </w:r>
+      <w:r>
+        <w:rPr>
+          <w:rFonts w:ascii="Times New Roman" w:eastAsia="Times New Roman" w:hAnsi="Times New Roman" w:cs="Times New Roman"/>
+          <w:color w:val="FF0000"/>
+        </w:rPr>
+        <w:t>For instance, how the sunflower can move towards the light</w:t>
+      </w:r>
+      <w:r>
+        <w:rPr>
+          <w:rFonts w:ascii="Times New Roman" w:eastAsia="Times New Roman" w:hAnsi="Times New Roman" w:cs="Times New Roman"/>
+          <w:color w:val="FF0000"/>
+        </w:rPr>
+        <w:t xml:space="preserve"> and/or the timing of flowering.  Adaptations like these are very important for the </w:t>
       </w:r>
       <w:proofErr w:type="spellStart"/>
       <w:r>
@@ -441,6 +490,29 @@
           <w:rFonts w:ascii="Times New Roman" w:eastAsia="Times New Roman" w:hAnsi="Times New Roman" w:cs="Times New Roman"/>
           <w:color w:val="FF0000"/>
         </w:rPr>
+        <w:t>H</w:t>
+      </w:r>
+      <w:r>
+        <w:rPr>
+          <w:rFonts w:ascii="Times New Roman" w:eastAsia="Times New Roman" w:hAnsi="Times New Roman" w:cs="Times New Roman"/>
+          <w:color w:val="FF0000"/>
+        </w:rPr>
+        <w:t>elianthis</w:t>
+      </w:r>
+      <w:proofErr w:type="spellEnd"/>
+      <w:r>
+        <w:rPr>
+          <w:rFonts w:ascii="Times New Roman" w:eastAsia="Times New Roman" w:hAnsi="Times New Roman" w:cs="Times New Roman"/>
+          <w:color w:val="FF0000"/>
+        </w:rPr>
+        <w:t xml:space="preserve"> </w:t>
+      </w:r>
+      <w:proofErr w:type="spellStart"/>
+      <w:r>
+        <w:rPr>
+          <w:rFonts w:ascii="Times New Roman" w:eastAsia="Times New Roman" w:hAnsi="Times New Roman" w:cs="Times New Roman"/>
+          <w:color w:val="FF0000"/>
+        </w:rPr>
         <w:t>anomalus</w:t>
       </w:r>
       <w:proofErr w:type="spellEnd"/>
@@ -449,104 +521,21 @@
           <w:rFonts w:ascii="Times New Roman" w:eastAsia="Times New Roman" w:hAnsi="Times New Roman" w:cs="Times New Roman"/>
           <w:color w:val="FF0000"/>
         </w:rPr>
-        <w:t xml:space="preserve"> is a hybrid between the two species because the large blocks of DNA that is found in Helianthus </w:t>
-      </w:r>
-      <w:proofErr w:type="spellStart"/>
-      <w:r>
-        <w:rPr>
-          <w:rFonts w:ascii="Times New Roman" w:eastAsia="Times New Roman" w:hAnsi="Times New Roman" w:cs="Times New Roman"/>
-          <w:color w:val="FF0000"/>
-        </w:rPr>
-        <w:t>anomalus</w:t>
-      </w:r>
-      <w:proofErr w:type="spellEnd"/>
-      <w:r>
-        <w:rPr>
-          <w:rFonts w:ascii="Times New Roman" w:eastAsia="Times New Roman" w:hAnsi="Times New Roman" w:cs="Times New Roman"/>
-          <w:color w:val="FF0000"/>
-        </w:rPr>
-        <w:t xml:space="preserve"> would only have to travel through one population to another. </w:t>
-      </w:r>
-      <w:r>
-        <w:rPr>
-          <w:rFonts w:ascii="Times New Roman" w:eastAsia="Times New Roman" w:hAnsi="Times New Roman" w:cs="Times New Roman"/>
-          <w:color w:val="FF0000"/>
-        </w:rPr>
-        <w:t>These large blocks are responsible for the amazing adaption that the sunflower is capable of.  The</w:t>
-      </w:r>
-      <w:r>
-        <w:rPr>
-          <w:rFonts w:ascii="Times New Roman" w:eastAsia="Times New Roman" w:hAnsi="Times New Roman" w:cs="Times New Roman"/>
-          <w:color w:val="FF0000"/>
-        </w:rPr>
-        <w:t>y contain</w:t>
-      </w:r>
-      <w:r>
-        <w:rPr>
-          <w:rFonts w:ascii="Times New Roman" w:eastAsia="Times New Roman" w:hAnsi="Times New Roman" w:cs="Times New Roman"/>
-          <w:color w:val="FF0000"/>
-        </w:rPr>
-        <w:t xml:space="preserve"> the perfect code for different adaptations that will help the desert sunflower survive, and they were passed throughout offspring. </w:t>
-      </w:r>
-      <w:r>
-        <w:rPr>
-          <w:rFonts w:ascii="Times New Roman" w:eastAsia="Times New Roman" w:hAnsi="Times New Roman" w:cs="Times New Roman"/>
-          <w:color w:val="FF0000"/>
-        </w:rPr>
-        <w:t>For instance, how the sunflower can move towards the light</w:t>
-      </w:r>
-      <w:r>
-        <w:rPr>
-          <w:rFonts w:ascii="Times New Roman" w:eastAsia="Times New Roman" w:hAnsi="Times New Roman" w:cs="Times New Roman"/>
-          <w:color w:val="FF0000"/>
-        </w:rPr>
-        <w:t xml:space="preserve"> and/or the timing of flowering.  Adaptations like these are very important for the </w:t>
-      </w:r>
-      <w:proofErr w:type="spellStart"/>
-      <w:r>
-        <w:rPr>
-          <w:rFonts w:ascii="Times New Roman" w:eastAsia="Times New Roman" w:hAnsi="Times New Roman" w:cs="Times New Roman"/>
-          <w:color w:val="FF0000"/>
-        </w:rPr>
-        <w:t>H</w:t>
-      </w:r>
-      <w:r>
-        <w:rPr>
-          <w:rFonts w:ascii="Times New Roman" w:eastAsia="Times New Roman" w:hAnsi="Times New Roman" w:cs="Times New Roman"/>
-          <w:color w:val="FF0000"/>
-        </w:rPr>
-        <w:t>elianthis</w:t>
-      </w:r>
-      <w:proofErr w:type="spellEnd"/>
-      <w:r>
-        <w:rPr>
-          <w:rFonts w:ascii="Times New Roman" w:eastAsia="Times New Roman" w:hAnsi="Times New Roman" w:cs="Times New Roman"/>
-          <w:color w:val="FF0000"/>
-        </w:rPr>
-        <w:t xml:space="preserve"> </w:t>
-      </w:r>
-      <w:proofErr w:type="spellStart"/>
-      <w:r>
-        <w:rPr>
-          <w:rFonts w:ascii="Times New Roman" w:eastAsia="Times New Roman" w:hAnsi="Times New Roman" w:cs="Times New Roman"/>
-          <w:color w:val="FF0000"/>
-        </w:rPr>
-        <w:t>anomalus</w:t>
-      </w:r>
-      <w:proofErr w:type="spellEnd"/>
-      <w:r>
-        <w:rPr>
-          <w:rFonts w:ascii="Times New Roman" w:eastAsia="Times New Roman" w:hAnsi="Times New Roman" w:cs="Times New Roman"/>
-          <w:color w:val="FF0000"/>
-        </w:rPr>
-        <w:t xml:space="preserve"> species because of the intense dryness that they are exposed to in the desert environment.  If the flower flowers too soon in the peak of the hot summer, it could kill the plant.</w:t>
-      </w:r>
-      <w:r>
-        <w:rPr>
-          <w:rFonts w:ascii="Times New Roman" w:eastAsia="Times New Roman" w:hAnsi="Times New Roman" w:cs="Times New Roman"/>
-          <w:color w:val="FF0000"/>
-        </w:rPr>
-        <w:t xml:space="preserve">  </w:t>
+        <w:t xml:space="preserve"> species because of the intense dryness </w:t>
+      </w:r>
+      <w:r>
+        <w:rPr>
+          <w:rFonts w:ascii="Times New Roman" w:eastAsia="Times New Roman" w:hAnsi="Times New Roman" w:cs="Times New Roman"/>
+          <w:color w:val="FF0000"/>
+        </w:rPr>
+        <w:t xml:space="preserve">and sun </w:t>
+      </w:r>
+      <w:r>
+        <w:rPr>
+          <w:rFonts w:ascii="Times New Roman" w:eastAsia="Times New Roman" w:hAnsi="Times New Roman" w:cs="Times New Roman"/>
+          <w:color w:val="FF0000"/>
+        </w:rPr>
+        <w:t xml:space="preserve">that they are exposed to in the desert environment. </w:t>
       </w:r>
     </w:p>
     <w:p>
@@ -626,15 +615,7 @@
           <w:rFonts w:ascii="Times New Roman" w:eastAsia="Times New Roman" w:hAnsi="Times New Roman" w:cs="Times New Roman"/>
           <w:color w:val="FF0000"/>
         </w:rPr>
-        <w:t xml:space="preserve"> used </w:t>
-      </w:r>
-      <w:r>
-        <w:rPr>
-          <w:rFonts w:ascii="Times New Roman" w:eastAsia="Times New Roman" w:hAnsi="Times New Roman" w:cs="Times New Roman"/>
-          <w:color w:val="FF0000"/>
-        </w:rPr>
-        <w:lastRenderedPageBreak/>
-        <w:t xml:space="preserve">to protect the parent DNA that </w:t>
+        <w:t xml:space="preserve"> used to protect the parent DNA that </w:t>
       </w:r>
       <w:r>
         <w:rPr>
@@ -648,295 +629,43 @@
           <w:rFonts w:ascii="Times New Roman" w:eastAsia="Times New Roman" w:hAnsi="Times New Roman" w:cs="Times New Roman"/>
           <w:color w:val="FF0000"/>
         </w:rPr>
-        <w:t xml:space="preserve">passed down together from </w:t>
-      </w:r>
-      <w:r>
-        <w:rPr>
-          <w:rFonts w:ascii="Times New Roman" w:eastAsia="Times New Roman" w:hAnsi="Times New Roman" w:cs="Times New Roman"/>
-          <w:color w:val="FF0000"/>
-        </w:rPr>
-        <w:t xml:space="preserve">recombination which would break apart the parental DNA segments.  This can really help when trying to determine the origin of the flower because there will be a large amount of parental DNA left in the offspring. </w:t>
-      </w:r>
-    </w:p>
-    <w:p>
-      <w:pPr>
-        <w:rPr>
-          <w:rFonts w:ascii="Times New Roman" w:eastAsia="Times New Roman" w:hAnsi="Times New Roman" w:cs="Times New Roman"/>
-        </w:rPr>
-      </w:pPr>
-    </w:p>
-    <w:p>
-      <w:pPr>
-        <w:rPr>
-          <w:rFonts w:ascii="Times New Roman" w:eastAsia="Times New Roman" w:hAnsi="Times New Roman" w:cs="Times New Roman"/>
-        </w:rPr>
-      </w:pPr>
-    </w:p>
-    <w:p>
-      <w:pPr>
-        <w:rPr>
-          <w:rFonts w:ascii="Times New Roman" w:eastAsia="Times New Roman" w:hAnsi="Times New Roman" w:cs="Times New Roman"/>
-        </w:rPr>
-      </w:pPr>
-    </w:p>
-    <w:p>
-      <w:pPr>
-        <w:rPr>
-          <w:rFonts w:ascii="Times New Roman" w:eastAsia="Times New Roman" w:hAnsi="Times New Roman" w:cs="Times New Roman"/>
-        </w:rPr>
-      </w:pPr>
-    </w:p>
-    <w:p>
-      <w:pPr>
-        <w:rPr>
-          <w:rFonts w:ascii="Times New Roman" w:eastAsia="Times New Roman" w:hAnsi="Times New Roman" w:cs="Times New Roman"/>
-        </w:rPr>
-      </w:pPr>
-    </w:p>
-    <w:p>
-      <w:pPr>
-        <w:rPr>
-          <w:rFonts w:ascii="Times New Roman" w:eastAsia="Times New Roman" w:hAnsi="Times New Roman" w:cs="Times New Roman"/>
-        </w:rPr>
-      </w:pPr>
-    </w:p>
-    <w:p>
-      <w:pPr>
-        <w:rPr>
-          <w:rFonts w:ascii="Times New Roman" w:eastAsia="Times New Roman" w:hAnsi="Times New Roman" w:cs="Times New Roman"/>
-        </w:rPr>
-      </w:pPr>
-    </w:p>
-    <w:p>
-      <w:pPr>
-        <w:rPr>
-          <w:rFonts w:ascii="Times New Roman" w:eastAsia="Times New Roman" w:hAnsi="Times New Roman" w:cs="Times New Roman"/>
-        </w:rPr>
-      </w:pPr>
-    </w:p>
-    <w:p>
-      <w:pPr>
-        <w:rPr>
-          <w:rFonts w:ascii="Times New Roman" w:eastAsia="Times New Roman" w:hAnsi="Times New Roman" w:cs="Times New Roman"/>
-        </w:rPr>
-      </w:pPr>
-    </w:p>
-    <w:p>
-      <w:pPr>
-        <w:rPr>
-          <w:rFonts w:ascii="Times New Roman" w:eastAsia="Times New Roman" w:hAnsi="Times New Roman" w:cs="Times New Roman"/>
-        </w:rPr>
-      </w:pPr>
-    </w:p>
-    <w:p>
-      <w:pPr>
-        <w:rPr>
-          <w:rFonts w:ascii="Times New Roman" w:eastAsia="Times New Roman" w:hAnsi="Times New Roman" w:cs="Times New Roman"/>
-        </w:rPr>
-      </w:pPr>
-    </w:p>
-    <w:p>
-      <w:pPr>
-        <w:rPr>
-          <w:rFonts w:ascii="Times New Roman" w:eastAsia="Times New Roman" w:hAnsi="Times New Roman" w:cs="Times New Roman"/>
-        </w:rPr>
-      </w:pPr>
-    </w:p>
-    <w:p>
-      <w:pPr>
-        <w:rPr>
-          <w:rFonts w:ascii="Times New Roman" w:eastAsia="Times New Roman" w:hAnsi="Times New Roman" w:cs="Times New Roman"/>
-        </w:rPr>
-      </w:pPr>
-    </w:p>
-    <w:p>
-      <w:pPr>
-        <w:rPr>
-          <w:rFonts w:ascii="Times New Roman" w:eastAsia="Times New Roman" w:hAnsi="Times New Roman" w:cs="Times New Roman"/>
-        </w:rPr>
-      </w:pPr>
-    </w:p>
-    <w:p>
-      <w:pPr>
-        <w:rPr>
-          <w:rFonts w:ascii="Times New Roman" w:eastAsia="Times New Roman" w:hAnsi="Times New Roman" w:cs="Times New Roman"/>
-        </w:rPr>
-      </w:pPr>
-    </w:p>
-    <w:p>
-      <w:pPr>
-        <w:rPr>
-          <w:rFonts w:ascii="Times New Roman" w:eastAsia="Times New Roman" w:hAnsi="Times New Roman" w:cs="Times New Roman"/>
-        </w:rPr>
-      </w:pPr>
-    </w:p>
-    <w:p>
-      <w:pPr>
-        <w:rPr>
-          <w:rFonts w:ascii="Times New Roman" w:eastAsia="Times New Roman" w:hAnsi="Times New Roman" w:cs="Times New Roman"/>
-        </w:rPr>
-      </w:pPr>
-    </w:p>
-    <w:p>
-      <w:pPr>
-        <w:rPr>
-          <w:rFonts w:ascii="Times New Roman" w:eastAsia="Times New Roman" w:hAnsi="Times New Roman" w:cs="Times New Roman"/>
-        </w:rPr>
-      </w:pPr>
-    </w:p>
-    <w:p>
-      <w:pPr>
-        <w:rPr>
-          <w:rFonts w:ascii="Times New Roman" w:eastAsia="Times New Roman" w:hAnsi="Times New Roman" w:cs="Times New Roman"/>
-        </w:rPr>
-      </w:pPr>
-    </w:p>
-    <w:p>
-      <w:pPr>
-        <w:rPr>
-          <w:rFonts w:ascii="Times New Roman" w:eastAsia="Times New Roman" w:hAnsi="Times New Roman" w:cs="Times New Roman"/>
-        </w:rPr>
-      </w:pPr>
-    </w:p>
-    <w:p>
-      <w:pPr>
-        <w:rPr>
-          <w:rFonts w:ascii="Times New Roman" w:eastAsia="Times New Roman" w:hAnsi="Times New Roman" w:cs="Times New Roman"/>
-        </w:rPr>
-      </w:pPr>
-    </w:p>
-    <w:p>
-      <w:pPr>
-        <w:rPr>
-          <w:rFonts w:ascii="Times New Roman" w:eastAsia="Times New Roman" w:hAnsi="Times New Roman" w:cs="Times New Roman"/>
-        </w:rPr>
-      </w:pPr>
-    </w:p>
-    <w:p>
-      <w:pPr>
-        <w:rPr>
-          <w:rFonts w:ascii="Times New Roman" w:eastAsia="Times New Roman" w:hAnsi="Times New Roman" w:cs="Times New Roman"/>
-        </w:rPr>
-      </w:pPr>
-    </w:p>
-    <w:p>
-      <w:pPr>
-        <w:rPr>
-          <w:rFonts w:ascii="Times New Roman" w:eastAsia="Times New Roman" w:hAnsi="Times New Roman" w:cs="Times New Roman"/>
-        </w:rPr>
-      </w:pPr>
-    </w:p>
-    <w:p>
-      <w:pPr>
-        <w:rPr>
-          <w:rFonts w:ascii="Times New Roman" w:eastAsia="Times New Roman" w:hAnsi="Times New Roman" w:cs="Times New Roman"/>
-        </w:rPr>
-      </w:pPr>
-    </w:p>
-    <w:p>
-      <w:pPr>
-        <w:rPr>
-          <w:rFonts w:ascii="Times New Roman" w:eastAsia="Times New Roman" w:hAnsi="Times New Roman" w:cs="Times New Roman"/>
-        </w:rPr>
-      </w:pPr>
-    </w:p>
-    <w:p>
-      <w:pPr>
-        <w:rPr>
-          <w:rFonts w:ascii="Times New Roman" w:eastAsia="Times New Roman" w:hAnsi="Times New Roman" w:cs="Times New Roman"/>
-        </w:rPr>
-      </w:pPr>
-    </w:p>
-    <w:p>
-      <w:pPr>
-        <w:rPr>
-          <w:rFonts w:ascii="Times New Roman" w:eastAsia="Times New Roman" w:hAnsi="Times New Roman" w:cs="Times New Roman"/>
-        </w:rPr>
-      </w:pPr>
-    </w:p>
-    <w:p>
-      <w:pPr>
-        <w:rPr>
-          <w:rFonts w:ascii="Times New Roman" w:eastAsia="Times New Roman" w:hAnsi="Times New Roman" w:cs="Times New Roman"/>
-        </w:rPr>
-      </w:pPr>
-    </w:p>
-    <w:p>
-      <w:pPr>
-        <w:rPr>
-          <w:rFonts w:ascii="Times New Roman" w:eastAsia="Times New Roman" w:hAnsi="Times New Roman" w:cs="Times New Roman"/>
-        </w:rPr>
-      </w:pPr>
-    </w:p>
-    <w:p>
-      <w:pPr>
-        <w:rPr>
-          <w:rFonts w:ascii="Times New Roman" w:eastAsia="Times New Roman" w:hAnsi="Times New Roman" w:cs="Times New Roman"/>
-        </w:rPr>
-      </w:pPr>
-    </w:p>
-    <w:p>
-      <w:pPr>
-        <w:rPr>
-          <w:rFonts w:ascii="Times New Roman" w:eastAsia="Times New Roman" w:hAnsi="Times New Roman" w:cs="Times New Roman"/>
-        </w:rPr>
-      </w:pPr>
-    </w:p>
-    <w:p>
-      <w:pPr>
-        <w:rPr>
-          <w:rFonts w:ascii="Times New Roman" w:eastAsia="Times New Roman" w:hAnsi="Times New Roman" w:cs="Times New Roman"/>
-        </w:rPr>
-      </w:pPr>
-    </w:p>
-    <w:p>
-      <w:pPr>
-        <w:rPr>
-          <w:rFonts w:ascii="Times New Roman" w:eastAsia="Times New Roman" w:hAnsi="Times New Roman" w:cs="Times New Roman"/>
-        </w:rPr>
-      </w:pPr>
-    </w:p>
-    <w:p>
-      <w:pPr>
-        <w:rPr>
-          <w:rFonts w:ascii="Times New Roman" w:eastAsia="Times New Roman" w:hAnsi="Times New Roman" w:cs="Times New Roman"/>
-        </w:rPr>
-      </w:pPr>
-    </w:p>
-    <w:p>
-      <w:pPr>
-        <w:rPr>
-          <w:rFonts w:ascii="Times New Roman" w:eastAsia="Times New Roman" w:hAnsi="Times New Roman" w:cs="Times New Roman"/>
-        </w:rPr>
-      </w:pPr>
-    </w:p>
-    <w:p>
-      <w:pPr>
-        <w:rPr>
-          <w:rFonts w:ascii="Times New Roman" w:eastAsia="Times New Roman" w:hAnsi="Times New Roman" w:cs="Times New Roman"/>
-        </w:rPr>
-      </w:pPr>
-    </w:p>
-    <w:p>
-      <w:pPr>
-        <w:rPr>
-          <w:rFonts w:ascii="Times New Roman" w:eastAsia="Times New Roman" w:hAnsi="Times New Roman" w:cs="Times New Roman"/>
-        </w:rPr>
-      </w:pPr>
-    </w:p>
-    <w:p>
-      <w:pPr>
-        <w:rPr>
-          <w:rFonts w:ascii="Times New Roman" w:eastAsia="Times New Roman" w:hAnsi="Times New Roman" w:cs="Times New Roman"/>
-        </w:rPr>
-      </w:pPr>
-    </w:p>
-    <w:p>
-      <w:pPr>
-        <w:rPr>
-          <w:rFonts w:ascii="Times New Roman" w:eastAsia="Times New Roman" w:hAnsi="Times New Roman" w:cs="Times New Roman"/>
-        </w:rPr>
-      </w:pPr>
+        <w:t xml:space="preserve">passed down </w:t>
+      </w:r>
+      <w:r>
+        <w:rPr>
+          <w:rFonts w:ascii="Times New Roman" w:eastAsia="Times New Roman" w:hAnsi="Times New Roman" w:cs="Times New Roman"/>
+          <w:color w:val="FF0000"/>
+        </w:rPr>
+        <w:t>in sequences</w:t>
+      </w:r>
+      <w:r>
+        <w:rPr>
+          <w:rFonts w:ascii="Times New Roman" w:eastAsia="Times New Roman" w:hAnsi="Times New Roman" w:cs="Times New Roman"/>
+          <w:color w:val="FF0000"/>
+        </w:rPr>
+        <w:t xml:space="preserve"> from </w:t>
+      </w:r>
+      <w:r>
+        <w:rPr>
+          <w:rFonts w:ascii="Times New Roman" w:eastAsia="Times New Roman" w:hAnsi="Times New Roman" w:cs="Times New Roman"/>
+          <w:color w:val="FF0000"/>
+        </w:rPr>
+        <w:t>recombination which would break apart the parental DNA segments.  This can really help when trying to determine the origin of the flower because there will be a large amount of parental DNA left in the offspring</w:t>
+      </w:r>
+      <w:r>
+        <w:rPr>
+          <w:rFonts w:ascii="Times New Roman" w:eastAsia="Times New Roman" w:hAnsi="Times New Roman" w:cs="Times New Roman"/>
+          <w:color w:val="FF0000"/>
+        </w:rPr>
+        <w:t xml:space="preserve"> that can be used to compare to possible parent species</w:t>
+      </w:r>
+      <w:r>
+        <w:rPr>
+          <w:rFonts w:ascii="Times New Roman" w:eastAsia="Times New Roman" w:hAnsi="Times New Roman" w:cs="Times New Roman"/>
+          <w:color w:val="FF0000"/>
+        </w:rPr>
+        <w:t xml:space="preserve">. </w:t>
+      </w:r>
     </w:p>
     <w:p>
       <w:pPr>
@@ -1070,36 +799,103 @@
           <w:rFonts w:ascii="Times New Roman" w:eastAsia="Times New Roman" w:hAnsi="Times New Roman" w:cs="Times New Roman"/>
         </w:rPr>
       </w:pPr>
-      <w:r>
-        <w:rPr>
-          <w:rFonts w:ascii="Times New Roman" w:eastAsia="Times New Roman" w:hAnsi="Times New Roman" w:cs="Times New Roman"/>
-        </w:rPr>
-        <w:t xml:space="preserve">Based on lecture, we would expect to see a negative correlation because lower number the more genetic diff for longer time since divergence, but there is not in this graph.  </w:t>
-      </w:r>
-    </w:p>
-    <w:p>
-      <w:pPr>
-        <w:rPr>
-          <w:rFonts w:ascii="Times New Roman" w:eastAsia="Times New Roman" w:hAnsi="Times New Roman" w:cs="Times New Roman"/>
-        </w:rPr>
-      </w:pPr>
-    </w:p>
-    <w:p>
-      <w:pPr>
-        <w:rPr>
-          <w:rFonts w:ascii="Times New Roman" w:eastAsia="Times New Roman" w:hAnsi="Times New Roman" w:cs="Times New Roman"/>
-        </w:rPr>
-      </w:pPr>
-      <w:r>
-        <w:rPr>
-          <w:rFonts w:ascii="Times New Roman" w:eastAsia="Times New Roman" w:hAnsi="Times New Roman" w:cs="Times New Roman"/>
-        </w:rPr>
-        <w:t xml:space="preserve">Orange values should have higher speciation rate because of the low </w:t>
+    </w:p>
+    <w:p>
+      <w:pPr>
+        <w:rPr>
+          <w:rFonts w:ascii="Times New Roman" w:eastAsia="Times New Roman" w:hAnsi="Times New Roman" w:cs="Times New Roman"/>
+        </w:rPr>
+      </w:pPr>
+    </w:p>
+    <w:p>
+      <w:pPr>
+        <w:rPr>
+          <w:rFonts w:ascii="Times New Roman" w:eastAsia="Times New Roman" w:hAnsi="Times New Roman" w:cs="Times New Roman"/>
+        </w:rPr>
+      </w:pPr>
+    </w:p>
+    <w:p>
+      <w:pPr>
+        <w:rPr>
+          <w:rFonts w:ascii="Times New Roman" w:eastAsia="Times New Roman" w:hAnsi="Times New Roman" w:cs="Times New Roman"/>
+        </w:rPr>
+      </w:pPr>
+      <w:r>
+        <w:rPr>
+          <w:rFonts w:ascii="Times New Roman" w:eastAsia="Times New Roman" w:hAnsi="Times New Roman" w:cs="Times New Roman"/>
+        </w:rPr>
+        <w:t xml:space="preserve"> Once the clades reach 0 it is more of what we would expect to see because speciation rate starts to decrease. </w:t>
+      </w:r>
+    </w:p>
+    <w:p>
+      <w:pPr>
+        <w:rPr>
+          <w:rFonts w:ascii="Times New Roman" w:eastAsia="Times New Roman" w:hAnsi="Times New Roman" w:cs="Times New Roman"/>
+          <w:color w:val="FF0000"/>
+        </w:rPr>
+      </w:pPr>
+      <w:r>
+        <w:rPr>
+          <w:rFonts w:ascii="Times New Roman" w:eastAsia="Times New Roman" w:hAnsi="Times New Roman" w:cs="Times New Roman"/>
+          <w:color w:val="FF0000"/>
+        </w:rPr>
+        <w:t>Based on what we have learned in lecture about speciation rate and genetic variation and how the lower number would represent more genetic difference which would represent longer since speciation, I would expect to see a negative coloration.  Gene flow and speciation work against each other, but in this graph, we do not see a relationship between the postzygotic RI velocity and the speciation rat</w:t>
+      </w:r>
+      <w:r>
+        <w:rPr>
+          <w:rFonts w:ascii="Times New Roman" w:eastAsia="Times New Roman" w:hAnsi="Times New Roman" w:cs="Times New Roman"/>
+          <w:color w:val="FF0000"/>
+        </w:rPr>
+        <w:t xml:space="preserve">e. </w:t>
+      </w:r>
+    </w:p>
+    <w:p>
+      <w:pPr>
+        <w:rPr>
+          <w:rFonts w:ascii="Times New Roman" w:eastAsia="Times New Roman" w:hAnsi="Times New Roman" w:cs="Times New Roman"/>
+        </w:rPr>
+      </w:pPr>
+    </w:p>
+    <w:p>
+      <w:pPr>
+        <w:rPr>
+          <w:rFonts w:ascii="Times New Roman" w:eastAsia="Times New Roman" w:hAnsi="Times New Roman" w:cs="Times New Roman"/>
+          <w:color w:val="FF0000"/>
+        </w:rPr>
+      </w:pPr>
+      <w:r>
+        <w:rPr>
+          <w:rFonts w:ascii="Times New Roman" w:eastAsia="Times New Roman" w:hAnsi="Times New Roman" w:cs="Times New Roman"/>
+          <w:color w:val="FF0000"/>
+        </w:rPr>
+        <w:t>There are a few ways to interpret this graph I think, but all of them draw a conclusion that there is no relationship between the postzygotic RI velocity and speciation rate.  First</w:t>
+      </w:r>
+      <w:r>
+        <w:rPr>
+          <w:rFonts w:ascii="Times New Roman" w:eastAsia="Times New Roman" w:hAnsi="Times New Roman" w:cs="Times New Roman"/>
+          <w:color w:val="FF0000"/>
+        </w:rPr>
+        <w:t>,</w:t>
+      </w:r>
+      <w:r>
+        <w:rPr>
+          <w:rFonts w:ascii="Times New Roman" w:eastAsia="Times New Roman" w:hAnsi="Times New Roman" w:cs="Times New Roman"/>
+          <w:color w:val="FF0000"/>
+        </w:rPr>
+        <w:t xml:space="preserve"> I looked at the </w:t>
+      </w:r>
+      <w:r>
+        <w:rPr>
+          <w:rFonts w:ascii="Times New Roman" w:eastAsia="Times New Roman" w:hAnsi="Times New Roman" w:cs="Times New Roman"/>
+          <w:color w:val="FF0000"/>
+        </w:rPr>
+        <w:t xml:space="preserve">x-axis.  I noticed that some clades have a wide range of genetic diversity (wide range on the x-axis), but the speciation rate is constant.  For these species, the </w:t>
       </w:r>
       <w:proofErr w:type="spellStart"/>
       <w:r>
         <w:rPr>
           <w:rFonts w:ascii="Times New Roman" w:eastAsia="Times New Roman" w:hAnsi="Times New Roman" w:cs="Times New Roman"/>
+          <w:color w:val="FF0000"/>
         </w:rPr>
         <w:t>Fst</w:t>
       </w:r>
@@ -1107,348 +903,256 @@
       <w:r>
         <w:rPr>
           <w:rFonts w:ascii="Times New Roman" w:eastAsia="Times New Roman" w:hAnsi="Times New Roman" w:cs="Times New Roman"/>
-        </w:rPr>
-        <w:t xml:space="preserve"> values. </w:t>
-      </w:r>
-    </w:p>
-    <w:p>
-      <w:pPr>
-        <w:rPr>
-          <w:rFonts w:ascii="Times New Roman" w:eastAsia="Times New Roman" w:hAnsi="Times New Roman" w:cs="Times New Roman"/>
-        </w:rPr>
-      </w:pPr>
-    </w:p>
-    <w:p>
-      <w:pPr>
-        <w:rPr>
-          <w:rFonts w:ascii="Times New Roman" w:eastAsia="Times New Roman" w:hAnsi="Times New Roman" w:cs="Times New Roman"/>
-        </w:rPr>
-      </w:pPr>
-      <w:r>
-        <w:rPr>
-          <w:rFonts w:ascii="Times New Roman" w:eastAsia="Times New Roman" w:hAnsi="Times New Roman" w:cs="Times New Roman"/>
-        </w:rPr>
-        <w:t xml:space="preserve">Lower postzygotic velocity higher speciation would be would you would expect. </w:t>
-      </w:r>
-    </w:p>
-    <w:p>
-      <w:pPr>
-        <w:rPr>
-          <w:rFonts w:ascii="Times New Roman" w:eastAsia="Times New Roman" w:hAnsi="Times New Roman" w:cs="Times New Roman"/>
-        </w:rPr>
-      </w:pPr>
-      <w:r>
-        <w:rPr>
-          <w:rFonts w:ascii="Times New Roman" w:eastAsia="Times New Roman" w:hAnsi="Times New Roman" w:cs="Times New Roman"/>
-        </w:rPr>
-        <w:t xml:space="preserve"> Once the clades reach 0 it is more of what we would expect to see because speciation rate starts to decrease. </w:t>
-      </w:r>
-    </w:p>
-    <w:p>
-      <w:pPr>
-        <w:rPr>
-          <w:rFonts w:ascii="Times New Roman" w:eastAsia="Times New Roman" w:hAnsi="Times New Roman" w:cs="Times New Roman"/>
-        </w:rPr>
-      </w:pPr>
-    </w:p>
-    <w:p>
-      <w:pPr>
-        <w:rPr>
-          <w:rFonts w:ascii="Times New Roman" w:eastAsia="Times New Roman" w:hAnsi="Times New Roman" w:cs="Times New Roman"/>
-          <w:color w:val="FF0000"/>
-        </w:rPr>
-      </w:pPr>
-      <w:r>
-        <w:rPr>
-          <w:rFonts w:ascii="Times New Roman" w:eastAsia="Times New Roman" w:hAnsi="Times New Roman" w:cs="Times New Roman"/>
-          <w:color w:val="FF0000"/>
-        </w:rPr>
-        <w:t>There are a few ways to interpret this graph I think, but all of them draw a conclusion that there is no relationship between the postzygotic RI velocity and speciation rate.  First</w:t>
-      </w:r>
-      <w:r>
-        <w:rPr>
-          <w:rFonts w:ascii="Times New Roman" w:eastAsia="Times New Roman" w:hAnsi="Times New Roman" w:cs="Times New Roman"/>
-          <w:color w:val="FF0000"/>
-        </w:rPr>
-        <w:t>,</w:t>
-      </w:r>
-      <w:r>
-        <w:rPr>
-          <w:rFonts w:ascii="Times New Roman" w:eastAsia="Times New Roman" w:hAnsi="Times New Roman" w:cs="Times New Roman"/>
-          <w:color w:val="FF0000"/>
-        </w:rPr>
-        <w:t xml:space="preserve"> I looked at the </w:t>
-      </w:r>
-      <w:r>
-        <w:rPr>
-          <w:rFonts w:ascii="Times New Roman" w:eastAsia="Times New Roman" w:hAnsi="Times New Roman" w:cs="Times New Roman"/>
-          <w:color w:val="FF0000"/>
-        </w:rPr>
-        <w:t xml:space="preserve">x-axis.  I noticed that some clades have a wide range of genetic diversity (wide range on the x-axis), but the speciation rate is constant.  For these species, the </w:t>
+          <w:color w:val="FF0000"/>
+        </w:rPr>
+        <w:t xml:space="preserve"> value ranges from low to high, in other words, there are some species in the clade that are highly genetically different and some that are not.  This proves that there is no relationship between postzygotic RI velocity and speciation because looking at these clades that have a very prominent genetic variation, but they have a constant speciation rate.  </w:t>
+      </w:r>
+    </w:p>
+    <w:p>
+      <w:pPr>
+        <w:rPr>
+          <w:rFonts w:ascii="Times New Roman" w:eastAsia="Times New Roman" w:hAnsi="Times New Roman" w:cs="Times New Roman"/>
+          <w:color w:val="FF0000"/>
+        </w:rPr>
+      </w:pPr>
+    </w:p>
+    <w:p>
+      <w:pPr>
+        <w:rPr>
+          <w:rFonts w:ascii="Times New Roman" w:eastAsia="Times New Roman" w:hAnsi="Times New Roman" w:cs="Times New Roman"/>
+          <w:color w:val="FF0000"/>
+        </w:rPr>
+      </w:pPr>
+      <w:r>
+        <w:rPr>
+          <w:rFonts w:ascii="Times New Roman" w:eastAsia="Times New Roman" w:hAnsi="Times New Roman" w:cs="Times New Roman"/>
+          <w:color w:val="FF0000"/>
+        </w:rPr>
+        <w:t xml:space="preserve">Secondly, I looked at the y-axis.  </w:t>
+      </w:r>
+      <w:r>
+        <w:rPr>
+          <w:rFonts w:ascii="Times New Roman" w:eastAsia="Times New Roman" w:hAnsi="Times New Roman" w:cs="Times New Roman"/>
+          <w:color w:val="FF0000"/>
+        </w:rPr>
+        <w:t xml:space="preserve">The lowest </w:t>
+      </w:r>
+      <w:r>
+        <w:rPr>
+          <w:rFonts w:ascii="Times New Roman" w:eastAsia="Times New Roman" w:hAnsi="Times New Roman" w:cs="Times New Roman"/>
+          <w:color w:val="FF0000"/>
+        </w:rPr>
+        <w:t xml:space="preserve">species </w:t>
+      </w:r>
+      <w:r>
+        <w:rPr>
+          <w:rFonts w:ascii="Times New Roman" w:eastAsia="Times New Roman" w:hAnsi="Times New Roman" w:cs="Times New Roman"/>
+          <w:color w:val="FF0000"/>
+        </w:rPr>
+        <w:t xml:space="preserve">on the y-axis </w:t>
+      </w:r>
+      <w:r>
+        <w:rPr>
+          <w:rFonts w:ascii="Times New Roman" w:eastAsia="Times New Roman" w:hAnsi="Times New Roman" w:cs="Times New Roman"/>
+          <w:color w:val="FF0000"/>
+        </w:rPr>
+        <w:t xml:space="preserve">is </w:t>
+      </w:r>
+      <w:r>
+        <w:rPr>
+          <w:rFonts w:ascii="Times New Roman" w:eastAsia="Times New Roman" w:hAnsi="Times New Roman" w:cs="Times New Roman"/>
+          <w:color w:val="FF0000"/>
+        </w:rPr>
+        <w:t xml:space="preserve">the </w:t>
+      </w:r>
+      <w:r>
+        <w:rPr>
+          <w:rFonts w:ascii="Times New Roman" w:eastAsia="Times New Roman" w:hAnsi="Times New Roman" w:cs="Times New Roman"/>
+          <w:color w:val="FF0000"/>
+        </w:rPr>
+        <w:t xml:space="preserve">burnt </w:t>
+      </w:r>
+      <w:r>
+        <w:rPr>
+          <w:rFonts w:ascii="Times New Roman" w:eastAsia="Times New Roman" w:hAnsi="Times New Roman" w:cs="Times New Roman"/>
+          <w:color w:val="FF0000"/>
+        </w:rPr>
+        <w:t>yellow/orange color</w:t>
+      </w:r>
+      <w:r>
+        <w:rPr>
+          <w:rFonts w:ascii="Times New Roman" w:eastAsia="Times New Roman" w:hAnsi="Times New Roman" w:cs="Times New Roman"/>
+          <w:color w:val="FF0000"/>
+        </w:rPr>
+        <w:t xml:space="preserve"> which is at around 0.06</w:t>
+      </w:r>
+      <w:r>
+        <w:rPr>
+          <w:rFonts w:ascii="Times New Roman" w:eastAsia="Times New Roman" w:hAnsi="Times New Roman" w:cs="Times New Roman"/>
+          <w:color w:val="FF0000"/>
+        </w:rPr>
+        <w:t xml:space="preserve">.  </w:t>
+      </w:r>
+      <w:r>
+        <w:rPr>
+          <w:rFonts w:ascii="Times New Roman" w:eastAsia="Times New Roman" w:hAnsi="Times New Roman" w:cs="Times New Roman"/>
+          <w:color w:val="FF0000"/>
+        </w:rPr>
+        <w:t xml:space="preserve">This clade is shown to have longer branches which represents less speciation, and it </w:t>
+      </w:r>
+      <w:r>
+        <w:rPr>
+          <w:rFonts w:ascii="Times New Roman" w:eastAsia="Times New Roman" w:hAnsi="Times New Roman" w:cs="Times New Roman"/>
+          <w:color w:val="FF0000"/>
+        </w:rPr>
+        <w:t>is right under 0 on the x-axis.</w:t>
+      </w:r>
+      <w:r>
+        <w:rPr>
+          <w:rFonts w:ascii="Times New Roman" w:eastAsia="Times New Roman" w:hAnsi="Times New Roman" w:cs="Times New Roman"/>
+          <w:color w:val="FF0000"/>
+        </w:rPr>
+        <w:t xml:space="preserve">  T</w:t>
+      </w:r>
+      <w:r>
+        <w:rPr>
+          <w:rFonts w:ascii="Times New Roman" w:eastAsia="Times New Roman" w:hAnsi="Times New Roman" w:cs="Times New Roman"/>
+          <w:color w:val="FF0000"/>
+        </w:rPr>
+        <w:t>he highest on the y-axis is the dark purple</w:t>
+      </w:r>
+      <w:r>
+        <w:rPr>
+          <w:rFonts w:ascii="Times New Roman" w:eastAsia="Times New Roman" w:hAnsi="Times New Roman" w:cs="Times New Roman"/>
+          <w:color w:val="FF0000"/>
+        </w:rPr>
+        <w:t xml:space="preserve"> which is around 1.18 and is still around 0 on the x-axis.  </w:t>
+      </w:r>
+      <w:r>
+        <w:rPr>
+          <w:rFonts w:ascii="Times New Roman" w:eastAsia="Times New Roman" w:hAnsi="Times New Roman" w:cs="Times New Roman"/>
+          <w:color w:val="FF0000"/>
+        </w:rPr>
+        <w:t xml:space="preserve">This clade is shown to have short branches which represents high speciation rate.  </w:t>
+      </w:r>
+      <w:r>
+        <w:rPr>
+          <w:rFonts w:ascii="Times New Roman" w:eastAsia="Times New Roman" w:hAnsi="Times New Roman" w:cs="Times New Roman"/>
+          <w:color w:val="FF0000"/>
+        </w:rPr>
+        <w:t xml:space="preserve">Looking at these two species, </w:t>
+      </w:r>
+      <w:r>
+        <w:rPr>
+          <w:rFonts w:ascii="Times New Roman" w:eastAsia="Times New Roman" w:hAnsi="Times New Roman" w:cs="Times New Roman"/>
+          <w:color w:val="FF0000"/>
+        </w:rPr>
+        <w:t xml:space="preserve">it also proves that </w:t>
+      </w:r>
+      <w:r>
+        <w:rPr>
+          <w:rFonts w:ascii="Times New Roman" w:eastAsia="Times New Roman" w:hAnsi="Times New Roman" w:cs="Times New Roman"/>
+          <w:color w:val="FF0000"/>
+        </w:rPr>
+        <w:t xml:space="preserve">there is </w:t>
+      </w:r>
+      <w:r>
+        <w:rPr>
+          <w:rFonts w:ascii="Times New Roman" w:eastAsia="Times New Roman" w:hAnsi="Times New Roman" w:cs="Times New Roman"/>
+          <w:color w:val="FF0000"/>
+        </w:rPr>
+        <w:t>n</w:t>
+      </w:r>
+      <w:r>
+        <w:rPr>
+          <w:rFonts w:ascii="Times New Roman" w:eastAsia="Times New Roman" w:hAnsi="Times New Roman" w:cs="Times New Roman"/>
+          <w:color w:val="FF0000"/>
+        </w:rPr>
+        <w:t>o relationship between the speciation rate and postzygotic RI.  These two species have the same amount of genetic diversity, but they have a drastically different speciation rate.  The different speciation rate could be explained by environmental factors like geological isolations or reproductive isolation.</w:t>
+      </w:r>
+      <w:r>
+        <w:rPr>
+          <w:rFonts w:ascii="Times New Roman" w:eastAsia="Times New Roman" w:hAnsi="Times New Roman" w:cs="Times New Roman"/>
+          <w:color w:val="FF0000"/>
+        </w:rPr>
+        <w:t xml:space="preserve">  </w:t>
+      </w:r>
+    </w:p>
+    <w:p>
+      <w:pPr>
+        <w:rPr>
+          <w:rFonts w:ascii="Times New Roman" w:eastAsia="Times New Roman" w:hAnsi="Times New Roman" w:cs="Times New Roman"/>
+          <w:color w:val="FF0000"/>
+        </w:rPr>
+      </w:pPr>
+    </w:p>
+    <w:p>
+      <w:pPr>
+        <w:rPr>
+          <w:rFonts w:ascii="Times New Roman" w:eastAsia="Times New Roman" w:hAnsi="Times New Roman" w:cs="Times New Roman"/>
+          <w:color w:val="FF0000"/>
+        </w:rPr>
+      </w:pPr>
+      <w:r>
+        <w:rPr>
+          <w:rFonts w:ascii="Times New Roman" w:eastAsia="Times New Roman" w:hAnsi="Times New Roman" w:cs="Times New Roman"/>
+          <w:color w:val="FF0000"/>
+        </w:rPr>
+        <w:t>It is interesting to note that near 0 on the x-axis was where most of the clades saw the highest speciation rate.</w:t>
+      </w:r>
+      <w:r>
+        <w:rPr>
+          <w:rFonts w:ascii="Times New Roman" w:eastAsia="Times New Roman" w:hAnsi="Times New Roman" w:cs="Times New Roman"/>
+          <w:color w:val="FF0000"/>
+        </w:rPr>
+        <w:t xml:space="preserve">  </w:t>
+      </w:r>
+      <w:r>
+        <w:rPr>
+          <w:rFonts w:ascii="Times New Roman" w:eastAsia="Times New Roman" w:hAnsi="Times New Roman" w:cs="Times New Roman"/>
+          <w:color w:val="FF0000"/>
+        </w:rPr>
+        <w:t xml:space="preserve">This could be linked to mutations like insertions and translocations preserving the DNA.  </w:t>
+      </w:r>
+      <w:r>
+        <w:rPr>
+          <w:rFonts w:ascii="Times New Roman" w:eastAsia="Times New Roman" w:hAnsi="Times New Roman" w:cs="Times New Roman"/>
+          <w:color w:val="FF0000"/>
+        </w:rPr>
+        <w:t xml:space="preserve">The postzygotic barriers may influence some clades more than others when it comes to speciation rate, but for this graph overall, I think that is does not affect the speciation rate as a whole. </w:t>
+      </w:r>
+    </w:p>
+    <w:p>
+      <w:pPr>
+        <w:rPr>
+          <w:rFonts w:ascii="Times New Roman" w:eastAsia="Times New Roman" w:hAnsi="Times New Roman" w:cs="Times New Roman"/>
+          <w:color w:val="FF0000"/>
+        </w:rPr>
+      </w:pPr>
+    </w:p>
+    <w:p>
+      <w:pPr>
+        <w:rPr>
+          <w:rFonts w:ascii="Times New Roman" w:eastAsia="Times New Roman" w:hAnsi="Times New Roman" w:cs="Times New Roman"/>
+        </w:rPr>
+      </w:pPr>
+      <w:r>
+        <w:rPr>
+          <w:rFonts w:ascii="Times New Roman" w:eastAsia="Times New Roman" w:hAnsi="Times New Roman" w:cs="Times New Roman"/>
+        </w:rPr>
+        <w:t xml:space="preserve">3. (2 points) Wolbachia is a profoundly strange bacterium. It infects insects, but it does so by actively invading their cells and living in their cytoplasm. When Wolbachia invades the germline cells, it can be passed on by the female to her eggs. That is, baby insects inherit this bacterium from their mother. Further, it has evolved the ability to manipulate gene expression in the insects it infects, which can make the cytoplasm of the sperm from male insects incompatible with the cytoplasm of female eggs if one or the other is uninfected or infected with a different strain. A study published early this year by Sicard et al. examined how different strains of Wolbachia present in mosquitoes of the species Culex </w:t>
       </w:r>
       <w:proofErr w:type="spellStart"/>
       <w:r>
         <w:rPr>
           <w:rFonts w:ascii="Times New Roman" w:eastAsia="Times New Roman" w:hAnsi="Times New Roman" w:cs="Times New Roman"/>
-          <w:color w:val="FF0000"/>
-        </w:rPr>
-        <w:t>Fst</w:t>
+        </w:rPr>
+        <w:t>pipiens</w:t>
       </w:r>
       <w:proofErr w:type="spellEnd"/>
       <w:r>
         <w:rPr>
           <w:rFonts w:ascii="Times New Roman" w:eastAsia="Times New Roman" w:hAnsi="Times New Roman" w:cs="Times New Roman"/>
-          <w:color w:val="FF0000"/>
-        </w:rPr>
-        <w:t xml:space="preserve"> value ranges from low to high, in other words, there are some species in the clade that are highly genetically different and some that are not.  This proves that there is no relationship between postzygotic RI velocity and speciation because looking at these clades that have a very prominent genetic variation, but they have a constant speciation rate.  </w:t>
-      </w:r>
-    </w:p>
-    <w:p>
-      <w:pPr>
-        <w:rPr>
-          <w:rFonts w:ascii="Times New Roman" w:eastAsia="Times New Roman" w:hAnsi="Times New Roman" w:cs="Times New Roman"/>
-          <w:color w:val="FF0000"/>
-        </w:rPr>
-      </w:pPr>
-    </w:p>
-    <w:p>
-      <w:pPr>
-        <w:rPr>
-          <w:rFonts w:ascii="Times New Roman" w:eastAsia="Times New Roman" w:hAnsi="Times New Roman" w:cs="Times New Roman"/>
-          <w:color w:val="FF0000"/>
-        </w:rPr>
-      </w:pPr>
-      <w:r>
-        <w:rPr>
-          <w:rFonts w:ascii="Times New Roman" w:eastAsia="Times New Roman" w:hAnsi="Times New Roman" w:cs="Times New Roman"/>
-          <w:color w:val="FF0000"/>
-        </w:rPr>
-        <w:t xml:space="preserve">Secondly, I looked at the y-axis.  </w:t>
-      </w:r>
-      <w:r>
-        <w:rPr>
-          <w:rFonts w:ascii="Times New Roman" w:eastAsia="Times New Roman" w:hAnsi="Times New Roman" w:cs="Times New Roman"/>
-          <w:color w:val="FF0000"/>
-        </w:rPr>
-        <w:t xml:space="preserve">The lowest </w:t>
-      </w:r>
-      <w:r>
-        <w:rPr>
-          <w:rFonts w:ascii="Times New Roman" w:eastAsia="Times New Roman" w:hAnsi="Times New Roman" w:cs="Times New Roman"/>
-          <w:color w:val="FF0000"/>
-        </w:rPr>
-        <w:t xml:space="preserve">species </w:t>
-      </w:r>
-      <w:r>
-        <w:rPr>
-          <w:rFonts w:ascii="Times New Roman" w:eastAsia="Times New Roman" w:hAnsi="Times New Roman" w:cs="Times New Roman"/>
-          <w:color w:val="FF0000"/>
-        </w:rPr>
-        <w:t xml:space="preserve">on the y-axis </w:t>
-      </w:r>
-      <w:r>
-        <w:rPr>
-          <w:rFonts w:ascii="Times New Roman" w:eastAsia="Times New Roman" w:hAnsi="Times New Roman" w:cs="Times New Roman"/>
-          <w:color w:val="FF0000"/>
-        </w:rPr>
-        <w:t xml:space="preserve">is </w:t>
-      </w:r>
-      <w:r>
-        <w:rPr>
-          <w:rFonts w:ascii="Times New Roman" w:eastAsia="Times New Roman" w:hAnsi="Times New Roman" w:cs="Times New Roman"/>
-          <w:color w:val="FF0000"/>
-        </w:rPr>
-        <w:t xml:space="preserve">the </w:t>
-      </w:r>
-      <w:r>
-        <w:rPr>
-          <w:rFonts w:ascii="Times New Roman" w:eastAsia="Times New Roman" w:hAnsi="Times New Roman" w:cs="Times New Roman"/>
-          <w:color w:val="FF0000"/>
-        </w:rPr>
-        <w:t xml:space="preserve">burnt </w:t>
-      </w:r>
-      <w:r>
-        <w:rPr>
-          <w:rFonts w:ascii="Times New Roman" w:eastAsia="Times New Roman" w:hAnsi="Times New Roman" w:cs="Times New Roman"/>
-          <w:color w:val="FF0000"/>
-        </w:rPr>
-        <w:t>yellow/orange color</w:t>
-      </w:r>
-      <w:r>
-        <w:rPr>
-          <w:rFonts w:ascii="Times New Roman" w:eastAsia="Times New Roman" w:hAnsi="Times New Roman" w:cs="Times New Roman"/>
-          <w:color w:val="FF0000"/>
-        </w:rPr>
-        <w:t xml:space="preserve"> which is at around 0.06</w:t>
-      </w:r>
-      <w:r>
-        <w:rPr>
-          <w:rFonts w:ascii="Times New Roman" w:eastAsia="Times New Roman" w:hAnsi="Times New Roman" w:cs="Times New Roman"/>
-          <w:color w:val="FF0000"/>
-        </w:rPr>
-        <w:t xml:space="preserve">.  </w:t>
-      </w:r>
-      <w:r>
-        <w:rPr>
-          <w:rFonts w:ascii="Times New Roman" w:eastAsia="Times New Roman" w:hAnsi="Times New Roman" w:cs="Times New Roman"/>
-          <w:color w:val="FF0000"/>
-        </w:rPr>
-        <w:t xml:space="preserve">This clade is shown to have longer branches which represents less speciation, and it </w:t>
-      </w:r>
-      <w:r>
-        <w:rPr>
-          <w:rFonts w:ascii="Times New Roman" w:eastAsia="Times New Roman" w:hAnsi="Times New Roman" w:cs="Times New Roman"/>
-          <w:color w:val="FF0000"/>
-        </w:rPr>
-        <w:t>is right under 0 on the x-axis.</w:t>
-      </w:r>
-      <w:r>
-        <w:rPr>
-          <w:rFonts w:ascii="Times New Roman" w:eastAsia="Times New Roman" w:hAnsi="Times New Roman" w:cs="Times New Roman"/>
-          <w:color w:val="FF0000"/>
-        </w:rPr>
-        <w:t xml:space="preserve">  T</w:t>
-      </w:r>
-      <w:r>
-        <w:rPr>
-          <w:rFonts w:ascii="Times New Roman" w:eastAsia="Times New Roman" w:hAnsi="Times New Roman" w:cs="Times New Roman"/>
-          <w:color w:val="FF0000"/>
-        </w:rPr>
-        <w:t>he highest on the y-axis is the dark purple</w:t>
-      </w:r>
-      <w:r>
-        <w:rPr>
-          <w:rFonts w:ascii="Times New Roman" w:eastAsia="Times New Roman" w:hAnsi="Times New Roman" w:cs="Times New Roman"/>
-          <w:color w:val="FF0000"/>
-        </w:rPr>
-        <w:t xml:space="preserve"> which is around 1.18 and is still around 0 on the x-axis.  </w:t>
-      </w:r>
-      <w:r>
-        <w:rPr>
-          <w:rFonts w:ascii="Times New Roman" w:eastAsia="Times New Roman" w:hAnsi="Times New Roman" w:cs="Times New Roman"/>
-          <w:color w:val="FF0000"/>
-        </w:rPr>
-        <w:t xml:space="preserve">This clade is shown to have short branches which represents high speciation rate.  </w:t>
-      </w:r>
-      <w:r>
-        <w:rPr>
-          <w:rFonts w:ascii="Times New Roman" w:eastAsia="Times New Roman" w:hAnsi="Times New Roman" w:cs="Times New Roman"/>
-          <w:color w:val="FF0000"/>
-        </w:rPr>
-        <w:t xml:space="preserve">Looking at these two species, </w:t>
-      </w:r>
-      <w:r>
-        <w:rPr>
-          <w:rFonts w:ascii="Times New Roman" w:eastAsia="Times New Roman" w:hAnsi="Times New Roman" w:cs="Times New Roman"/>
-          <w:color w:val="FF0000"/>
-        </w:rPr>
-        <w:t xml:space="preserve">it also proves that </w:t>
-      </w:r>
-      <w:r>
-        <w:rPr>
-          <w:rFonts w:ascii="Times New Roman" w:eastAsia="Times New Roman" w:hAnsi="Times New Roman" w:cs="Times New Roman"/>
-          <w:color w:val="FF0000"/>
-        </w:rPr>
-        <w:t xml:space="preserve">there is </w:t>
-      </w:r>
-      <w:r>
-        <w:rPr>
-          <w:rFonts w:ascii="Times New Roman" w:eastAsia="Times New Roman" w:hAnsi="Times New Roman" w:cs="Times New Roman"/>
-          <w:color w:val="FF0000"/>
-        </w:rPr>
-        <w:t>n</w:t>
-      </w:r>
-      <w:r>
-        <w:rPr>
-          <w:rFonts w:ascii="Times New Roman" w:eastAsia="Times New Roman" w:hAnsi="Times New Roman" w:cs="Times New Roman"/>
-          <w:color w:val="FF0000"/>
-        </w:rPr>
-        <w:t>o relationship between the speciation rate and postzygotic RI.  These two species have the same amount of genetic diversity, but they have a drastically different speciation rate.  The different speciation rate could be explained by environmental factors like geological isolations or reproductive isolation.</w:t>
-      </w:r>
-      <w:r>
-        <w:rPr>
-          <w:rFonts w:ascii="Times New Roman" w:eastAsia="Times New Roman" w:hAnsi="Times New Roman" w:cs="Times New Roman"/>
-          <w:color w:val="FF0000"/>
-        </w:rPr>
-        <w:t xml:space="preserve">  </w:t>
-      </w:r>
-    </w:p>
-    <w:p>
-      <w:pPr>
-        <w:rPr>
-          <w:rFonts w:ascii="Times New Roman" w:eastAsia="Times New Roman" w:hAnsi="Times New Roman" w:cs="Times New Roman"/>
-          <w:color w:val="FF0000"/>
-        </w:rPr>
-      </w:pPr>
-    </w:p>
-    <w:p>
-      <w:pPr>
-        <w:rPr>
-          <w:rFonts w:ascii="Times New Roman" w:eastAsia="Times New Roman" w:hAnsi="Times New Roman" w:cs="Times New Roman"/>
-          <w:color w:val="FF0000"/>
-        </w:rPr>
-      </w:pPr>
-      <w:r>
-        <w:rPr>
-          <w:rFonts w:ascii="Times New Roman" w:eastAsia="Times New Roman" w:hAnsi="Times New Roman" w:cs="Times New Roman"/>
-          <w:color w:val="FF0000"/>
-        </w:rPr>
-        <w:t>It is interesting to note that near 0 on the x-axis was where most of the clades saw the highest speciation rate.</w:t>
-      </w:r>
-      <w:r>
-        <w:rPr>
-          <w:rFonts w:ascii="Times New Roman" w:eastAsia="Times New Roman" w:hAnsi="Times New Roman" w:cs="Times New Roman"/>
-          <w:color w:val="FF0000"/>
-        </w:rPr>
-        <w:t xml:space="preserve">  </w:t>
-      </w:r>
-      <w:r>
-        <w:rPr>
-          <w:rFonts w:ascii="Times New Roman" w:eastAsia="Times New Roman" w:hAnsi="Times New Roman" w:cs="Times New Roman"/>
-          <w:color w:val="FF0000"/>
-        </w:rPr>
-        <w:t xml:space="preserve">This could be linked to mutations like insertions and translocations preserving the DNA.  </w:t>
-      </w:r>
-      <w:r>
-        <w:rPr>
-          <w:rFonts w:ascii="Times New Roman" w:eastAsia="Times New Roman" w:hAnsi="Times New Roman" w:cs="Times New Roman"/>
-          <w:color w:val="FF0000"/>
-        </w:rPr>
-        <w:t xml:space="preserve">The postzygotic barriers may influence some clades more than others when it comes to speciation rate, but for this graph overall, I think that is does not affect the speciation rate as a whole. </w:t>
-      </w:r>
-    </w:p>
-    <w:p>
-      <w:pPr>
-        <w:rPr>
-          <w:rFonts w:ascii="Times New Roman" w:eastAsia="Times New Roman" w:hAnsi="Times New Roman" w:cs="Times New Roman"/>
-          <w:color w:val="FF0000"/>
-        </w:rPr>
-      </w:pPr>
-    </w:p>
-    <w:p>
-      <w:pPr>
-        <w:rPr>
-          <w:rFonts w:ascii="Times New Roman" w:eastAsia="Times New Roman" w:hAnsi="Times New Roman" w:cs="Times New Roman"/>
-        </w:rPr>
-      </w:pPr>
-      <w:r>
-        <w:rPr>
-          <w:rFonts w:ascii="Times New Roman" w:eastAsia="Times New Roman" w:hAnsi="Times New Roman" w:cs="Times New Roman"/>
-        </w:rPr>
-        <w:lastRenderedPageBreak/>
-        <w:t xml:space="preserve">3. (2 points) Wolbachia is a profoundly strange bacterium. It infects insects, but it does so by actively invading their cells and living in their cytoplasm. When Wolbachia invades the germline cells, it can be passed on by the female to her eggs. That is, baby insects inherit this bacterium from their mother. Further, it has evolved the ability to manipulate gene expression in the insects it infects, which can make the cytoplasm of the sperm from male insects incompatible with the cytoplasm of female eggs if one or the other is uninfected or infected with a different strain. A study published early this year by Sicard et al. examined how different strains of Wolbachia present in mosquitoes of the species Culex </w:t>
-      </w:r>
-      <w:proofErr w:type="spellStart"/>
-      <w:r>
-        <w:rPr>
-          <w:rFonts w:ascii="Times New Roman" w:eastAsia="Times New Roman" w:hAnsi="Times New Roman" w:cs="Times New Roman"/>
-        </w:rPr>
-        <w:t>pipiens</w:t>
-      </w:r>
-      <w:proofErr w:type="spellEnd"/>
-      <w:r>
-        <w:rPr>
-          <w:rFonts w:ascii="Times New Roman" w:eastAsia="Times New Roman" w:hAnsi="Times New Roman" w:cs="Times New Roman"/>
         </w:rPr>
         <w:t xml:space="preserve"> impact the hatching rates of their eggs. They brought males with one of four different Wolbachia strains, and females with one of those same four strains into a lab, cross-bred them, and analyzed the hatching rate of their eggs. The data shown above reveal the success rate by cross. The x-axis shows the strain infecting the female mosquito, the y-axis shows the strain infecting the male, and the size and darkness of the points plotted are proportional to the hatching success (defined as the proportion of crosses with ≥ 78% hatching success). Wolbachia strains vary in frequency by region. How do you expect Wolbachia strain to impact (a) the linkage disequilibrium in Culex mosquitoes? (b) mutation rate in </w:t>
       </w:r>
@@ -1730,7 +1434,6 @@
         <w:rPr>
           <w:rFonts w:ascii="Times New Roman" w:eastAsia="Times New Roman" w:hAnsi="Times New Roman" w:cs="Times New Roman"/>
         </w:rPr>
-        <w:lastRenderedPageBreak/>
         <w:t>4. (2 points) Sticklebacks are fascinating little fish. They’re small and they live mostly in the oceans of the northern hemisphere. However, they breed in streams, and since the last Ice Age ended about 10,000 years ago, several populations invaded the large lakes that formed from the melting of the glaciers. Some also have taken up permanent residence in streams, giving up the return to the ocean. Once adapted to a freshwater setting, the fish rarely (if ever) return to the Ocean, and so cannot directly immigrate to other freshwater basins. Stickleback ecotypes refer to whether they live in marine or freshwater settings. In these freshwater systems, their primary predators are insect larvae such as dragonfly nymphs, which means that the spikes and bony armor that serve them well in the ocean (where fish eat them) do not work as well in freshwater. So freshwater sticklebacks tend to be smaller, with fewer bony plates and fewer spines than their oceanic relatives. The Ectodysplasin (Eda) gene has a major influence on the degree of armor. Above are data from one of many, many studies on sticklebacks showing their mating preferences in lab studies (left), a pattern of coalescent times for the Eda locus in different populations (multiple samples from some populations), and the pattern of population-level divergence times. (a - c) Provide three distinct but possible explanations for the discord between the population divergence and coalescent times brief (≤ 50 words for each explanation, so ≤ 150 total words). (d) Which of your answers from a-c is most likely? (e) Please describe a clear and specific dataset that could test your answer for part d.</w:t>
       </w:r>
     </w:p>
@@ -2482,6 +2185,80 @@
       </w:r>
     </w:p>
     <w:p/>
+    <w:p/>
+    <w:p/>
+    <w:p/>
+    <w:p/>
+    <w:p/>
+    <w:p/>
+    <w:p/>
+    <w:p/>
+    <w:p/>
+    <w:p>
+      <w:pPr>
+        <w:pStyle w:val="ListParagraph"/>
+        <w:numPr>
+          <w:ilvl w:val="0"/>
+          <w:numId w:val="5"/>
+        </w:numPr>
+      </w:pPr>
+      <w:r>
+        <w:t xml:space="preserve"> Maybe </w:t>
+      </w:r>
+      <w:r>
+        <w:rPr>
+          <w:rFonts w:ascii="Times New Roman" w:eastAsia="Times New Roman" w:hAnsi="Times New Roman" w:cs="Times New Roman"/>
+          <w:color w:val="FF0000"/>
+        </w:rPr>
+        <w:t xml:space="preserve">In class, we talked about that in order for the haploid to move between populations it has to go through each population.  To do this, it would have to be a small DNA </w:t>
+      </w:r>
+      <w:r>
+        <w:rPr>
+          <w:rFonts w:ascii="Times New Roman" w:eastAsia="Times New Roman" w:hAnsi="Times New Roman" w:cs="Times New Roman"/>
+          <w:color w:val="FF0000"/>
+        </w:rPr>
+        <w:t xml:space="preserve">block </w:t>
+      </w:r>
+      <w:r>
+        <w:rPr>
+          <w:rFonts w:ascii="Times New Roman" w:eastAsia="Times New Roman" w:hAnsi="Times New Roman" w:cs="Times New Roman"/>
+          <w:color w:val="FF0000"/>
+        </w:rPr>
+        <w:t xml:space="preserve">rather than a large one.  This would prove that Helianthus </w:t>
+      </w:r>
+      <w:proofErr w:type="spellStart"/>
+      <w:r>
+        <w:rPr>
+          <w:rFonts w:ascii="Times New Roman" w:eastAsia="Times New Roman" w:hAnsi="Times New Roman" w:cs="Times New Roman"/>
+          <w:color w:val="FF0000"/>
+        </w:rPr>
+        <w:t>anomalus</w:t>
+      </w:r>
+      <w:proofErr w:type="spellEnd"/>
+      <w:r>
+        <w:rPr>
+          <w:rFonts w:ascii="Times New Roman" w:eastAsia="Times New Roman" w:hAnsi="Times New Roman" w:cs="Times New Roman"/>
+          <w:color w:val="FF0000"/>
+        </w:rPr>
+        <w:t xml:space="preserve"> is a hybrid between the two species because the large blocks of DNA that is found in Helianthus </w:t>
+      </w:r>
+      <w:proofErr w:type="spellStart"/>
+      <w:r>
+        <w:rPr>
+          <w:rFonts w:ascii="Times New Roman" w:eastAsia="Times New Roman" w:hAnsi="Times New Roman" w:cs="Times New Roman"/>
+          <w:color w:val="FF0000"/>
+        </w:rPr>
+        <w:t>anomalus</w:t>
+      </w:r>
+      <w:proofErr w:type="spellEnd"/>
+      <w:r>
+        <w:rPr>
+          <w:rFonts w:ascii="Times New Roman" w:eastAsia="Times New Roman" w:hAnsi="Times New Roman" w:cs="Times New Roman"/>
+          <w:color w:val="FF0000"/>
+        </w:rPr>
+        <w:t xml:space="preserve"> would only have to travel through one population to</w:t>
+      </w:r>
+    </w:p>
     <w:sectPr>
       <w:pgSz w:w="12240" w:h="15840"/>
       <w:pgMar w:top="1440" w:right="1440" w:bottom="1440" w:left="1440" w:header="720" w:footer="720" w:gutter="0"/>
@@ -2495,6 +2272,95 @@
 <file path=word/numbering.xml><?xml version="1.0" encoding="utf-8"?>
 <w:numbering xmlns:wpc="http://schemas.microsoft.com/office/word/2010/wordprocessingCanvas" xmlns:cx="http://schemas.microsoft.com/office/drawing/2014/chartex" xmlns:cx1="http://schemas.microsoft.com/office/drawing/2015/9/8/chartex" xmlns:cx2="http://schemas.microsoft.com/office/drawing/2015/10/21/chartex" xmlns:cx3="http://schemas.microsoft.com/office/drawing/2016/5/9/chartex" xmlns:cx4="http://schemas.microsoft.com/office/drawing/2016/5/10/chartex" xmlns:cx5="http://schemas.microsoft.com/office/drawing/2016/5/11/chartex" xmlns:cx6="http://schemas.microsoft.com/office/drawing/2016/5/12/chartex" xmlns:cx7="http://schemas.microsoft.com/office/drawing/2016/5/13/chartex" xmlns:cx8="http://schemas.microsoft.com/office/drawing/2016/5/14/chartex" xmlns:mc="http://schemas.openxmlformats.org/markup-compatibility/2006" xmlns:aink="http://schemas.microsoft.com/office/drawing/2016/ink" xmlns:am3d="http://schemas.microsoft.com/office/drawing/2017/model3d" xmlns:o="urn:schemas-microsoft-com:office:office" xmlns:r="http://schemas.openxmlformats.org/officeDocument/2006/relationships" xmlns:m="http://schemas.openxmlformats.org/officeDocument/2006/math" xmlns:v="urn:schemas-microsoft-com:vml" xmlns:wp14="http://schemas.microsoft.com/office/word/2010/wordprocessingDrawing" xmlns:wp="http://schemas.openxmlformats.org/drawingml/2006/wordprocessingDrawing" xmlns:w10="urn:schemas-microsoft-com:office:word" xmlns:w="http://schemas.openxmlformats.org/wordprocessingml/2006/main" xmlns:w14="http://schemas.microsoft.com/office/word/2010/wordml" xmlns:w15="http://schemas.microsoft.com/office/word/2012/wordml" xmlns:w16cex="http://schemas.microsoft.com/office/word/2018/wordml/cex" xmlns:w16cid="http://schemas.microsoft.com/office/word/2016/wordml/cid" xmlns:w16="http://schemas.microsoft.com/office/word/2018/wordml" xmlns:w16se="http://schemas.microsoft.com/office/word/2015/wordml/symex" xmlns:wpg="http://schemas.microsoft.com/office/word/2010/wordprocessingGroup" xmlns:wpi="http://schemas.microsoft.com/office/word/2010/wordprocessingInk" xmlns:wne="http://schemas.microsoft.com/office/word/2006/wordml" xmlns:wps="http://schemas.microsoft.com/office/word/2010/wordprocessingShape" mc:Ignorable="w14 w15 w16se w16cid w16 w16cex wp14">
   <w:abstractNum w:abstractNumId="0" w15:restartNumberingAfterBreak="0">
+    <w:nsid w:val="12F7459E"/>
+    <w:multiLevelType w:val="hybridMultilevel"/>
+    <w:tmpl w:val="EA5C90B2"/>
+    <w:lvl w:ilvl="0" w:tplc="0409000F">
+      <w:start w:val="1"/>
+      <w:numFmt w:val="decimal"/>
+      <w:lvlText w:val="%1."/>
+      <w:lvlJc w:val="left"/>
+      <w:pPr>
+        <w:ind w:left="720" w:hanging="360"/>
+      </w:pPr>
+      <w:rPr>
+        <w:rFonts w:hint="default"/>
+      </w:rPr>
+    </w:lvl>
+    <w:lvl w:ilvl="1" w:tplc="04090019" w:tentative="1">
+      <w:start w:val="1"/>
+      <w:numFmt w:val="lowerLetter"/>
+      <w:lvlText w:val="%2."/>
+      <w:lvlJc w:val="left"/>
+      <w:pPr>
+        <w:ind w:left="1440" w:hanging="360"/>
+      </w:pPr>
+    </w:lvl>
+    <w:lvl w:ilvl="2" w:tplc="0409001B" w:tentative="1">
+      <w:start w:val="1"/>
+      <w:numFmt w:val="lowerRoman"/>
+      <w:lvlText w:val="%3."/>
+      <w:lvlJc w:val="right"/>
+      <w:pPr>
+        <w:ind w:left="2160" w:hanging="180"/>
+      </w:pPr>
+    </w:lvl>
+    <w:lvl w:ilvl="3" w:tplc="0409000F" w:tentative="1">
+      <w:start w:val="1"/>
+      <w:numFmt w:val="decimal"/>
+      <w:lvlText w:val="%4."/>
+      <w:lvlJc w:val="left"/>
+      <w:pPr>
+        <w:ind w:left="2880" w:hanging="360"/>
+      </w:pPr>
+    </w:lvl>
+    <w:lvl w:ilvl="4" w:tplc="04090019" w:tentative="1">
+      <w:start w:val="1"/>
+      <w:numFmt w:val="lowerLetter"/>
+      <w:lvlText w:val="%5."/>
+      <w:lvlJc w:val="left"/>
+      <w:pPr>
+        <w:ind w:left="3600" w:hanging="360"/>
+      </w:pPr>
+    </w:lvl>
+    <w:lvl w:ilvl="5" w:tplc="0409001B" w:tentative="1">
+      <w:start w:val="1"/>
+      <w:numFmt w:val="lowerRoman"/>
+      <w:lvlText w:val="%6."/>
+      <w:lvlJc w:val="right"/>
+      <w:pPr>
+        <w:ind w:left="4320" w:hanging="180"/>
+      </w:pPr>
+    </w:lvl>
+    <w:lvl w:ilvl="6" w:tplc="0409000F" w:tentative="1">
+      <w:start w:val="1"/>
+      <w:numFmt w:val="decimal"/>
+      <w:lvlText w:val="%7."/>
+      <w:lvlJc w:val="left"/>
+      <w:pPr>
+        <w:ind w:left="5040" w:hanging="360"/>
+      </w:pPr>
+    </w:lvl>
+    <w:lvl w:ilvl="7" w:tplc="04090019" w:tentative="1">
+      <w:start w:val="1"/>
+      <w:numFmt w:val="lowerLetter"/>
+      <w:lvlText w:val="%8."/>
+      <w:lvlJc w:val="left"/>
+      <w:pPr>
+        <w:ind w:left="5760" w:hanging="360"/>
+      </w:pPr>
+    </w:lvl>
+    <w:lvl w:ilvl="8" w:tplc="0409001B" w:tentative="1">
+      <w:start w:val="1"/>
+      <w:numFmt w:val="lowerRoman"/>
+      <w:lvlText w:val="%9."/>
+      <w:lvlJc w:val="right"/>
+      <w:pPr>
+        <w:ind w:left="6480" w:hanging="180"/>
+      </w:pPr>
+    </w:lvl>
+  </w:abstractNum>
+  <w:abstractNum w:abstractNumId="1" w15:restartNumberingAfterBreak="0">
     <w:nsid w:val="30835B1F"/>
     <w:multiLevelType w:val="hybridMultilevel"/>
     <w:tmpl w:val="300EEED4"/>
@@ -2583,7 +2449,7 @@
       </w:pPr>
     </w:lvl>
   </w:abstractNum>
-  <w:abstractNum w:abstractNumId="1" w15:restartNumberingAfterBreak="0">
+  <w:abstractNum w:abstractNumId="2" w15:restartNumberingAfterBreak="0">
     <w:nsid w:val="4E5B399B"/>
     <w:multiLevelType w:val="hybridMultilevel"/>
     <w:tmpl w:val="1802826C"/>
@@ -2672,7 +2538,7 @@
       </w:pPr>
     </w:lvl>
   </w:abstractNum>
-  <w:abstractNum w:abstractNumId="2" w15:restartNumberingAfterBreak="0">
+  <w:abstractNum w:abstractNumId="3" w15:restartNumberingAfterBreak="0">
     <w:nsid w:val="60C52C1E"/>
     <w:multiLevelType w:val="hybridMultilevel"/>
     <w:tmpl w:val="1406A3AE"/>
@@ -2761,7 +2627,7 @@
       </w:pPr>
     </w:lvl>
   </w:abstractNum>
-  <w:abstractNum w:abstractNumId="3" w15:restartNumberingAfterBreak="0">
+  <w:abstractNum w:abstractNumId="4" w15:restartNumberingAfterBreak="0">
     <w:nsid w:val="708D2B71"/>
     <w:multiLevelType w:val="hybridMultilevel"/>
     <w:tmpl w:val="80DE5EE6"/>
@@ -2851,16 +2717,19 @@
     </w:lvl>
   </w:abstractNum>
   <w:num w:numId="1">
-    <w:abstractNumId w:val="0"/>
+    <w:abstractNumId w:val="1"/>
   </w:num>
   <w:num w:numId="2">
-    <w:abstractNumId w:val="1"/>
+    <w:abstractNumId w:val="2"/>
   </w:num>
   <w:num w:numId="3">
-    <w:abstractNumId w:val="2"/>
+    <w:abstractNumId w:val="3"/>
   </w:num>
   <w:num w:numId="4">
-    <w:abstractNumId w:val="3"/>
+    <w:abstractNumId w:val="4"/>
+  </w:num>
+  <w:num w:numId="5">
+    <w:abstractNumId w:val="0"/>
   </w:num>
 </w:numbering>
 </file>

</xml_diff>